<commit_message>
23 November 2025 20.15 WIB
</commit_message>
<xml_diff>
--- a/PBO/Praktikum  10 _ PBO _ Siti Sa'adah _ 2403001 ( + Kelompok ).docx
+++ b/PBO/Praktikum  10 _ PBO _ Siti Sa'adah _ 2403001 ( + Kelompok ).docx
@@ -30325,6 +30325,113 @@
     </w:p>
     <w:p>
       <w:pPr>
+        <w:spacing w:before="100" w:beforeAutospacing="1" w:after="100" w:afterAutospacing="1" w:line="240" w:lineRule="auto"/>
+        <w:rPr>
+          <w:rFonts w:ascii="Times New Roman" w:eastAsia="Times New Roman" w:hAnsi="Times New Roman" w:cs="Times New Roman"/>
+          <w:sz w:val="24"/>
+          <w:szCs w:val="24"/>
+          <w:lang w:val="id-ID" w:eastAsia="id-ID"/>
+        </w:rPr>
+      </w:pPr>
+      <w:r>
+        <w:rPr>
+          <w:rFonts w:ascii="Times New Roman" w:eastAsia="Times New Roman" w:hAnsi="Times New Roman" w:cs="Times New Roman"/>
+          <w:noProof/>
+          <w:sz w:val="24"/>
+          <w:szCs w:val="24"/>
+          <w:lang w:val="id-ID" w:eastAsia="id-ID"/>
+        </w:rPr>
+        <w:drawing>
+          <wp:inline distT="0" distB="0" distL="0" distR="0" wp14:anchorId="0BC555E6" wp14:editId="678937AB">
+            <wp:extent cx="5420995" cy="3904091"/>
+            <wp:effectExtent l="0" t="0" r="8255" b="1270"/>
+            <wp:docPr id="22" name="Picture 22"/>
+            <wp:cNvGraphicFramePr>
+              <a:graphicFrameLocks xmlns:a="http://schemas.openxmlformats.org/drawingml/2006/main" noChangeAspect="1"/>
+            </wp:cNvGraphicFramePr>
+            <a:graphic xmlns:a="http://schemas.openxmlformats.org/drawingml/2006/main">
+              <a:graphicData uri="http://schemas.openxmlformats.org/drawingml/2006/picture">
+                <pic:pic xmlns:pic="http://schemas.openxmlformats.org/drawingml/2006/picture">
+                  <pic:nvPicPr>
+                    <pic:cNvPr id="0" name="Picture 6"/>
+                    <pic:cNvPicPr>
+                      <a:picLocks noChangeAspect="1" noChangeArrowheads="1"/>
+                    </pic:cNvPicPr>
+                  </pic:nvPicPr>
+                  <pic:blipFill rotWithShape="1">
+                    <a:blip r:embed="rId22">
+                      <a:extLst>
+                        <a:ext uri="{28A0092B-C50C-407E-A947-70E740481C1C}">
+                          <a14:useLocalDpi xmlns:a14="http://schemas.microsoft.com/office/drawing/2010/main" val="0"/>
+                        </a:ext>
+                      </a:extLst>
+                    </a:blip>
+                    <a:srcRect l="5411" b="8869"/>
+                    <a:stretch/>
+                  </pic:blipFill>
+                  <pic:spPr bwMode="auto">
+                    <a:xfrm>
+                      <a:off x="0" y="0"/>
+                      <a:ext cx="5421409" cy="3904389"/>
+                    </a:xfrm>
+                    <a:prstGeom prst="rect">
+                      <a:avLst/>
+                    </a:prstGeom>
+                    <a:noFill/>
+                    <a:ln>
+                      <a:noFill/>
+                    </a:ln>
+                    <a:extLst>
+                      <a:ext uri="{53640926-AAD7-44D8-BBD7-CCE9431645EC}">
+                        <a14:shadowObscured xmlns:a14="http://schemas.microsoft.com/office/drawing/2010/main"/>
+                      </a:ext>
+                    </a:extLst>
+                  </pic:spPr>
+                </pic:pic>
+              </a:graphicData>
+            </a:graphic>
+          </wp:inline>
+        </w:drawing>
+      </w:r>
+    </w:p>
+    <w:p>
+      <w:pPr>
+        <w:pStyle w:val="ListParagraph"/>
+        <w:spacing w:line="360" w:lineRule="auto"/>
+        <w:ind w:left="1440"/>
+        <w:rPr>
+          <w:rFonts w:ascii="Times New Roman" w:hAnsi="Times New Roman" w:cs="Times New Roman"/>
+          <w:b/>
+          <w:bCs/>
+          <w:sz w:val="24"/>
+          <w:szCs w:val="24"/>
+        </w:rPr>
+      </w:pPr>
+    </w:p>
+    <w:p>
+      <w:pPr>
+        <w:spacing w:line="278" w:lineRule="auto"/>
+        <w:rPr>
+          <w:rFonts w:ascii="Times New Roman" w:hAnsi="Times New Roman" w:cs="Times New Roman"/>
+          <w:b/>
+          <w:bCs/>
+          <w:sz w:val="24"/>
+          <w:szCs w:val="24"/>
+        </w:rPr>
+      </w:pPr>
+      <w:r>
+        <w:rPr>
+          <w:rFonts w:ascii="Times New Roman" w:hAnsi="Times New Roman" w:cs="Times New Roman"/>
+          <w:b/>
+          <w:bCs/>
+          <w:sz w:val="24"/>
+          <w:szCs w:val="24"/>
+        </w:rPr>
+        <w:br w:type="page"/>
+      </w:r>
+    </w:p>
+    <w:p>
+      <w:pPr>
         <w:pStyle w:val="ListParagraph"/>
         <w:numPr>
           <w:ilvl w:val="0"/>
@@ -30364,6 +30471,62 @@
     </w:p>
     <w:p>
       <w:pPr>
+        <w:spacing w:line="360" w:lineRule="auto"/>
+        <w:rPr>
+          <w:rFonts w:ascii="Times New Roman" w:hAnsi="Times New Roman" w:cs="Times New Roman"/>
+          <w:b/>
+          <w:bCs/>
+          <w:sz w:val="24"/>
+          <w:szCs w:val="24"/>
+        </w:rPr>
+      </w:pPr>
+      <w:r>
+        <w:rPr>
+          <w:rFonts w:ascii="Times New Roman" w:hAnsi="Times New Roman" w:cs="Times New Roman"/>
+          <w:b/>
+          <w:bCs/>
+          <w:sz w:val="24"/>
+          <w:szCs w:val="24"/>
+        </w:rPr>
+        <w:drawing>
+          <wp:inline distT="0" distB="0" distL="0" distR="0" wp14:anchorId="0D9F67ED" wp14:editId="665FC082">
+            <wp:extent cx="5731510" cy="4209415"/>
+            <wp:effectExtent l="0" t="0" r="2540" b="635"/>
+            <wp:docPr id="25" name="Picture 25"/>
+            <wp:cNvGraphicFramePr>
+              <a:graphicFrameLocks xmlns:a="http://schemas.openxmlformats.org/drawingml/2006/main" noChangeAspect="1"/>
+            </wp:cNvGraphicFramePr>
+            <a:graphic xmlns:a="http://schemas.openxmlformats.org/drawingml/2006/main">
+              <a:graphicData uri="http://schemas.openxmlformats.org/drawingml/2006/picture">
+                <pic:pic xmlns:pic="http://schemas.openxmlformats.org/drawingml/2006/picture">
+                  <pic:nvPicPr>
+                    <pic:cNvPr id="1" name=""/>
+                    <pic:cNvPicPr/>
+                  </pic:nvPicPr>
+                  <pic:blipFill>
+                    <a:blip r:embed="rId23"/>
+                    <a:stretch>
+                      <a:fillRect/>
+                    </a:stretch>
+                  </pic:blipFill>
+                  <pic:spPr>
+                    <a:xfrm>
+                      <a:off x="0" y="0"/>
+                      <a:ext cx="5731510" cy="4209415"/>
+                    </a:xfrm>
+                    <a:prstGeom prst="rect">
+                      <a:avLst/>
+                    </a:prstGeom>
+                  </pic:spPr>
+                </pic:pic>
+              </a:graphicData>
+            </a:graphic>
+          </wp:inline>
+        </w:drawing>
+      </w:r>
+    </w:p>
+    <w:p>
+      <w:pPr>
         <w:pStyle w:val="ListParagraph"/>
         <w:spacing w:line="360" w:lineRule="auto"/>
         <w:ind w:left="1440"/>
@@ -31079,7 +31242,7 @@
           <w:szCs w:val="24"/>
         </w:rPr>
       </w:pPr>
-      <w:hyperlink r:id="rId22" w:history="1">
+      <w:hyperlink r:id="rId24" w:history="1">
         <w:r>
           <w:rPr>
             <w:rStyle w:val="Hyperlink"/>
@@ -31128,7 +31291,7 @@
       </w:pPr>
     </w:p>
     <w:sectPr>
-      <w:headerReference w:type="default" r:id="rId23"/>
+      <w:headerReference w:type="default" r:id="rId25"/>
       <w:pgSz w:w="11906" w:h="16838"/>
       <w:pgMar w:top="1440" w:right="1440" w:bottom="1440" w:left="1440" w:header="708" w:footer="708" w:gutter="0"/>
       <w:cols w:space="708"/>

</xml_diff>